<commit_message>
SWEN20003 Finish this project
</commit_message>
<xml_diff>
--- a/SWEN20003/project1/Project2A coding guide line list.docx
+++ b/SWEN20003/project1/Project2A coding guide line list.docx
@@ -84,19 +84,27 @@
         </w:rPr>
         <w:t>Programmming</w:t>
       </w:r>
-    </w:p>
-    <w:p>
-      <w:pPr>
+      <w:r>
         <w:rPr>
           <w:b/>
           <w:sz w:val="36"/>
         </w:rPr>
-      </w:pPr>
-      <w:r>
+        <w:br/>
+        <w:t>I really should add a function to add sprite</w:t>
+      </w:r>
+    </w:p>
+    <w:p>
+      <w:pPr>
         <w:rPr>
           <w:b/>
           <w:sz w:val="36"/>
         </w:rPr>
+      </w:pPr>
+      <w:r>
+        <w:rPr>
+          <w:b/>
+          <w:sz w:val="36"/>
+        </w:rPr>
         <w:t>Undo:</w:t>
       </w:r>
     </w:p>
@@ -114,76 +122,62 @@
         </w:rPr>
         <w:tab/>
         <w:t>Skeletong’s move will not be reversed</w:t>
+      </w:r>
+    </w:p>
+    <w:p>
+      <w:r>
+        <w:t>World.update</w:t>
+      </w:r>
+      <w:r>
+        <w:t xml:space="preserve">: </w:t>
+      </w:r>
+    </w:p>
+    <w:p>
+      <w:r>
+        <w:tab/>
+        <w:t>Update order: Skeleton -&gt; player -? Rogue and Mage</w:t>
+      </w:r>
+    </w:p>
+    <w:p>
+      <w:r>
+        <w:rPr>
+          <w:rFonts w:hint="eastAsia"/>
+        </w:rPr>
+        <w:t>Render Order:</w:t>
+      </w:r>
+    </w:p>
+    <w:p>
+      <w:r>
+        <w:tab/>
+        <w:t>Floor, target, switch is at bottom</w:t>
+      </w:r>
+      <w:r>
+        <w:t xml:space="preserve">, </w:t>
+      </w:r>
+      <w:r>
+        <w:t>door is at middle, rest are top</w:t>
       </w:r>
       <w:bookmarkStart w:id="0" w:name="_GoBack"/>
       <w:bookmarkEnd w:id="0"/>
     </w:p>
     <w:p>
       <w:r>
-        <w:t>World.update</w:t>
-      </w:r>
-      <w:r>
-        <w:t xml:space="preserve">: </w:t>
-      </w:r>
-    </w:p>
-    <w:p>
-      <w:r>
-        <w:tab/>
-        <w:t>Update order: Skeleton -&gt; player -? Rogue and Mage</w:t>
-      </w:r>
-    </w:p>
-    <w:p>
-      <w:pPr>
-        <w:rPr>
-          <w:rFonts w:hint="eastAsia"/>
-        </w:rPr>
-      </w:pPr>
-      <w:r>
-        <w:rPr>
-          <w:rFonts w:hint="eastAsia"/>
-        </w:rPr>
-        <w:t>Render Order:</w:t>
-      </w:r>
-    </w:p>
-    <w:p>
-      <w:r>
-        <w:tab/>
-        <w:t>Floor, target, switch is at bottom</w:t>
-      </w:r>
-      <w:r>
-        <w:t>, rest are at top</w:t>
-      </w:r>
-    </w:p>
-    <w:p>
-      <w:r>
         <w:t>Rogue.update:</w:t>
       </w:r>
     </w:p>
     <w:p>
       <w:r>
         <w:tab/>
-      </w:r>
-      <w:r>
         <w:t>We assume rogue move every time player try to move. To make game easier.</w:t>
       </w:r>
     </w:p>
     <w:p>
-      <w:pPr>
-        <w:rPr>
-          <w:rFonts w:hint="eastAsia"/>
-        </w:rPr>
-      </w:pPr>
       <w:r>
         <w:tab/>
         <w:t>That is, player keep pressed right, rogue will move</w:t>
       </w:r>
     </w:p>
     <w:p>
-      <w:pPr>
-        <w:rPr>
-          <w:rFonts w:hint="eastAsia"/>
-        </w:rPr>
-      </w:pPr>
       <w:r>
         <w:tab/>
         <w:t>Turn around</w:t>
@@ -213,6 +207,7 @@
     </w:p>
     <w:p>
       <w:r>
+        <w:lastRenderedPageBreak/>
         <w:t>Adding a collision function to all sprite</w:t>
       </w:r>
     </w:p>
@@ -224,7 +219,6 @@
         </w:rPr>
       </w:pPr>
       <w:r>
-        <w:lastRenderedPageBreak/>
         <w:br w:type="page"/>
       </w:r>
     </w:p>
@@ -2130,11 +2124,6 @@
       </w:r>
     </w:p>
     <w:p>
-      <w:pPr>
-        <w:rPr>
-          <w:rFonts w:hint="eastAsia"/>
-        </w:rPr>
-      </w:pPr>
       <w:r>
         <w:rPr>
           <w:rFonts w:ascii="Consolas" w:hAnsi="Consolas" w:cs="Consolas"/>
@@ -2154,6 +2143,56 @@
     </w:sectPr>
   </w:body>
 </w:document>
+</file>
+
+<file path=word/endnotes.xml><?xml version="1.0" encoding="utf-8"?>
+<w:endnotes xmlns:wpc="http://schemas.microsoft.com/office/word/2010/wordprocessingCanvas" xmlns:cx="http://schemas.microsoft.com/office/drawing/2014/chartex" xmlns:cx1="http://schemas.microsoft.com/office/drawing/2015/9/8/chartex" xmlns:cx2="http://schemas.microsoft.com/office/drawing/2015/10/21/chartex" xmlns:cx3="http://schemas.microsoft.com/office/drawing/2016/5/9/chartex" xmlns:cx4="http://schemas.microsoft.com/office/drawing/2016/5/10/chartex" xmlns:cx5="http://schemas.microsoft.com/office/drawing/2016/5/11/chartex" xmlns:cx6="http://schemas.microsoft.com/office/drawing/2016/5/12/chartex" xmlns:cx7="http://schemas.microsoft.com/office/drawing/2016/5/13/chartex" xmlns:cx8="http://schemas.microsoft.com/office/drawing/2016/5/14/chartex" xmlns:mc="http://schemas.openxmlformats.org/markup-compatibility/2006" xmlns:aink="http://schemas.microsoft.com/office/drawing/2016/ink" xmlns:am3d="http://schemas.microsoft.com/office/drawing/2017/model3d" xmlns:o="urn:schemas-microsoft-com:office:office" xmlns:r="http://schemas.openxmlformats.org/officeDocument/2006/relationships" xmlns:m="http://schemas.openxmlformats.org/officeDocument/2006/math" xmlns:v="urn:schemas-microsoft-com:vml" xmlns:wp14="http://schemas.microsoft.com/office/word/2010/wordprocessingDrawing" xmlns:wp="http://schemas.openxmlformats.org/drawingml/2006/wordprocessingDrawing" xmlns:w10="urn:schemas-microsoft-com:office:word" xmlns:w="http://schemas.openxmlformats.org/wordprocessingml/2006/main" xmlns:w14="http://schemas.microsoft.com/office/word/2010/wordml" xmlns:w15="http://schemas.microsoft.com/office/word/2012/wordml" xmlns:w16cid="http://schemas.microsoft.com/office/word/2016/wordml/cid" xmlns:w16se="http://schemas.microsoft.com/office/word/2015/wordml/symex" xmlns:wpg="http://schemas.microsoft.com/office/word/2010/wordprocessingGroup" xmlns:wpi="http://schemas.microsoft.com/office/word/2010/wordprocessingInk" xmlns:wne="http://schemas.microsoft.com/office/word/2006/wordml" xmlns:wps="http://schemas.microsoft.com/office/word/2010/wordprocessingShape" mc:Ignorable="w14 w15 w16se w16cid wp14">
+  <w:endnote w:type="separator" w:id="-1">
+    <w:p>
+      <w:pPr>
+        <w:spacing w:after="0" w:line="240" w:lineRule="auto"/>
+      </w:pPr>
+      <w:r>
+        <w:separator/>
+      </w:r>
+    </w:p>
+  </w:endnote>
+  <w:endnote w:type="continuationSeparator" w:id="0">
+    <w:p>
+      <w:pPr>
+        <w:spacing w:after="0" w:line="240" w:lineRule="auto"/>
+      </w:pPr>
+      <w:r>
+        <w:continuationSeparator/>
+      </w:r>
+    </w:p>
+  </w:endnote>
+</w:endnotes>
+</file>
+
+<file path=word/footnotes.xml><?xml version="1.0" encoding="utf-8"?>
+<w:footnotes xmlns:wpc="http://schemas.microsoft.com/office/word/2010/wordprocessingCanvas" xmlns:cx="http://schemas.microsoft.com/office/drawing/2014/chartex" xmlns:cx1="http://schemas.microsoft.com/office/drawing/2015/9/8/chartex" xmlns:cx2="http://schemas.microsoft.com/office/drawing/2015/10/21/chartex" xmlns:cx3="http://schemas.microsoft.com/office/drawing/2016/5/9/chartex" xmlns:cx4="http://schemas.microsoft.com/office/drawing/2016/5/10/chartex" xmlns:cx5="http://schemas.microsoft.com/office/drawing/2016/5/11/chartex" xmlns:cx6="http://schemas.microsoft.com/office/drawing/2016/5/12/chartex" xmlns:cx7="http://schemas.microsoft.com/office/drawing/2016/5/13/chartex" xmlns:cx8="http://schemas.microsoft.com/office/drawing/2016/5/14/chartex" xmlns:mc="http://schemas.openxmlformats.org/markup-compatibility/2006" xmlns:aink="http://schemas.microsoft.com/office/drawing/2016/ink" xmlns:am3d="http://schemas.microsoft.com/office/drawing/2017/model3d" xmlns:o="urn:schemas-microsoft-com:office:office" xmlns:r="http://schemas.openxmlformats.org/officeDocument/2006/relationships" xmlns:m="http://schemas.openxmlformats.org/officeDocument/2006/math" xmlns:v="urn:schemas-microsoft-com:vml" xmlns:wp14="http://schemas.microsoft.com/office/word/2010/wordprocessingDrawing" xmlns:wp="http://schemas.openxmlformats.org/drawingml/2006/wordprocessingDrawing" xmlns:w10="urn:schemas-microsoft-com:office:word" xmlns:w="http://schemas.openxmlformats.org/wordprocessingml/2006/main" xmlns:w14="http://schemas.microsoft.com/office/word/2010/wordml" xmlns:w15="http://schemas.microsoft.com/office/word/2012/wordml" xmlns:w16cid="http://schemas.microsoft.com/office/word/2016/wordml/cid" xmlns:w16se="http://schemas.microsoft.com/office/word/2015/wordml/symex" xmlns:wpg="http://schemas.microsoft.com/office/word/2010/wordprocessingGroup" xmlns:wpi="http://schemas.microsoft.com/office/word/2010/wordprocessingInk" xmlns:wne="http://schemas.microsoft.com/office/word/2006/wordml" xmlns:wps="http://schemas.microsoft.com/office/word/2010/wordprocessingShape" mc:Ignorable="w14 w15 w16se w16cid wp14">
+  <w:footnote w:type="separator" w:id="-1">
+    <w:p>
+      <w:pPr>
+        <w:spacing w:after="0" w:line="240" w:lineRule="auto"/>
+      </w:pPr>
+      <w:r>
+        <w:separator/>
+      </w:r>
+    </w:p>
+  </w:footnote>
+  <w:footnote w:type="continuationSeparator" w:id="0">
+    <w:p>
+      <w:pPr>
+        <w:spacing w:after="0" w:line="240" w:lineRule="auto"/>
+      </w:pPr>
+      <w:r>
+        <w:continuationSeparator/>
+      </w:r>
+    </w:p>
+  </w:footnote>
+</w:footnotes>
 </file>
 
 <file path=word/styles.xml><?xml version="1.0" encoding="utf-8"?>
@@ -2581,6 +2620,50 @@
     <w:semiHidden/>
     <w:unhideWhenUsed/>
   </w:style>
+  <w:style w:type="paragraph" w:styleId="a3">
+    <w:name w:val="header"/>
+    <w:basedOn w:val="a"/>
+    <w:link w:val="a4"/>
+    <w:uiPriority w:val="99"/>
+    <w:unhideWhenUsed/>
+    <w:rsid w:val="005F045D"/>
+    <w:pPr>
+      <w:tabs>
+        <w:tab w:val="center" w:pos="4320"/>
+        <w:tab w:val="right" w:pos="8640"/>
+      </w:tabs>
+      <w:spacing w:after="0" w:line="240" w:lineRule="auto"/>
+    </w:pPr>
+  </w:style>
+  <w:style w:type="character" w:customStyle="1" w:styleId="a4">
+    <w:name w:val="页眉 字符"/>
+    <w:basedOn w:val="a0"/>
+    <w:link w:val="a3"/>
+    <w:uiPriority w:val="99"/>
+    <w:rsid w:val="005F045D"/>
+  </w:style>
+  <w:style w:type="paragraph" w:styleId="a5">
+    <w:name w:val="footer"/>
+    <w:basedOn w:val="a"/>
+    <w:link w:val="a6"/>
+    <w:uiPriority w:val="99"/>
+    <w:unhideWhenUsed/>
+    <w:rsid w:val="005F045D"/>
+    <w:pPr>
+      <w:tabs>
+        <w:tab w:val="center" w:pos="4320"/>
+        <w:tab w:val="right" w:pos="8640"/>
+      </w:tabs>
+      <w:spacing w:after="0" w:line="240" w:lineRule="auto"/>
+    </w:pPr>
+  </w:style>
+  <w:style w:type="character" w:customStyle="1" w:styleId="a6">
+    <w:name w:val="页脚 字符"/>
+    <w:basedOn w:val="a0"/>
+    <w:link w:val="a5"/>
+    <w:uiPriority w:val="99"/>
+    <w:rsid w:val="005F045D"/>
+  </w:style>
 </w:styles>
 </file>
 

</xml_diff>